<commit_message>
Cahier des charge fini et remis
</commit_message>
<xml_diff>
--- a/Cahier des charges.docx
+++ b/Cahier des charges.docx
@@ -156,7 +156,6 @@
                                       <w:calendar w:val="gregorian"/>
                                     </w:date>
                                   </w:sdtPr>
-                                  <w:sdtEndPr/>
                                   <w:sdtContent>
                                     <w:p>
                                       <w:pPr>
@@ -3470,7 +3469,6 @@
                                 <w:calendar w:val="gregorian"/>
                               </w:date>
                             </w:sdtPr>
-                            <w:sdtEndPr/>
                             <w:sdtContent>
                               <w:p>
                                 <w:pPr>
@@ -3696,7 +3694,6 @@
                                     <w:dataBinding w:prefixMappings="xmlns:ns0='http://purl.org/dc/elements/1.1/' xmlns:ns1='http://schemas.openxmlformats.org/package/2006/metadata/core-properties' " w:xpath="/ns1:coreProperties[1]/ns0:creator[1]" w:storeItemID="{6C3C8BC8-F283-45AE-878A-BAB7291924A1}"/>
                                     <w:text/>
                                   </w:sdtPr>
-                                  <w:sdtEndPr/>
                                   <w:sdtContent>
                                     <w:r>
                                       <w:rPr>
@@ -3736,7 +3733,6 @@
                                     <w:dataBinding w:prefixMappings="xmlns:ns0='http://schemas.openxmlformats.org/officeDocument/2006/extended-properties' " w:xpath="/ns0:Properties[1]/ns0:Company[1]" w:storeItemID="{6668398D-A668-4E3E-A5EB-62B293D839F1}"/>
                                     <w:text/>
                                   </w:sdtPr>
-                                  <w:sdtEndPr/>
                                   <w:sdtContent>
                                     <w:r>
                                       <w:rPr>
@@ -3799,7 +3795,6 @@
                               <w:dataBinding w:prefixMappings="xmlns:ns0='http://purl.org/dc/elements/1.1/' xmlns:ns1='http://schemas.openxmlformats.org/package/2006/metadata/core-properties' " w:xpath="/ns1:coreProperties[1]/ns0:creator[1]" w:storeItemID="{6C3C8BC8-F283-45AE-878A-BAB7291924A1}"/>
                               <w:text/>
                             </w:sdtPr>
-                            <w:sdtEndPr/>
                             <w:sdtContent>
                               <w:r>
                                 <w:rPr>
@@ -3839,7 +3834,6 @@
                               <w:dataBinding w:prefixMappings="xmlns:ns0='http://schemas.openxmlformats.org/officeDocument/2006/extended-properties' " w:xpath="/ns0:Properties[1]/ns0:Company[1]" w:storeItemID="{6668398D-A668-4E3E-A5EB-62B293D839F1}"/>
                               <w:text/>
                             </w:sdtPr>
-                            <w:sdtEndPr/>
                             <w:sdtContent>
                               <w:r>
                                 <w:rPr>
@@ -3956,7 +3950,6 @@
                                     <w:dataBinding w:prefixMappings="xmlns:ns0='http://purl.org/dc/elements/1.1/' xmlns:ns1='http://schemas.openxmlformats.org/package/2006/metadata/core-properties' " w:xpath="/ns1:coreProperties[1]/ns0:title[1]" w:storeItemID="{6C3C8BC8-F283-45AE-878A-BAB7291924A1}"/>
                                     <w:text/>
                                   </w:sdtPr>
-                                  <w:sdtEndPr/>
                                   <w:sdtContent>
                                     <w:r>
                                       <w:rPr>
@@ -4062,7 +4055,6 @@
                               <w:dataBinding w:prefixMappings="xmlns:ns0='http://purl.org/dc/elements/1.1/' xmlns:ns1='http://schemas.openxmlformats.org/package/2006/metadata/core-properties' " w:xpath="/ns1:coreProperties[1]/ns0:title[1]" w:storeItemID="{6C3C8BC8-F283-45AE-878A-BAB7291924A1}"/>
                               <w:text/>
                             </w:sdtPr>
-                            <w:sdtEndPr/>
                             <w:sdtContent>
                               <w:r>
                                 <w:rPr>
@@ -5264,10 +5256,25 @@
     </w:p>
     <w:p>
       <w:pPr>
-        <w:pStyle w:val="Titre1"/>
+        <w:rPr>
+          <w:caps/>
+          <w:color w:val="FFFFFF" w:themeColor="background1"/>
+          <w:spacing w:val="15"/>
+          <w:sz w:val="22"/>
+          <w:szCs w:val="22"/>
+        </w:rPr>
       </w:pPr>
       <w:bookmarkStart w:id="4" w:name="_Toc134018389"/>
       <w:r>
+        <w:br w:type="page"/>
+      </w:r>
+    </w:p>
+    <w:p>
+      <w:pPr>
+        <w:pStyle w:val="Titre1"/>
+      </w:pPr>
+      <w:r>
+        <w:lastRenderedPageBreak/>
         <w:t>Solution choisie</w:t>
       </w:r>
       <w:bookmarkEnd w:id="4"/>
@@ -5286,32 +5293,28 @@
       <w:r>
         <w:t>La solution choisie pour réaliser ce projet est une application WPF native avec une base de données MySQL.</w:t>
       </w:r>
-    </w:p>
-    <w:p>
-      <w:pPr>
-        <w:pStyle w:val="Titre2"/>
-      </w:pPr>
-      <w:bookmarkStart w:id="6" w:name="_Toc134018391"/>
       <w:r>
-        <w:t>Raisonnement</w:t>
+        <w:t xml:space="preserve"> Cette solution fait qu’il sera simple d’implémenter les différents langages utilisé (WPF, SQL, C#, </w:t>
       </w:r>
-      <w:bookmarkEnd w:id="6"/>
-    </w:p>
-    <w:p>
       <w:r>
-        <w:lastRenderedPageBreak/>
-        <w:t xml:space="preserve">Cette solution est particulièrement intéressante pour ce projet car elle </w:t>
+        <w:t>etc.</w:t>
+      </w:r>
+      <w:r>
+        <w:t>)</w:t>
+      </w:r>
+      <w:r>
+        <w:t xml:space="preserve"> et procurera des résultats précis.</w:t>
       </w:r>
     </w:p>
     <w:p>
       <w:pPr>
         <w:pStyle w:val="Titre2"/>
       </w:pPr>
-      <w:bookmarkStart w:id="7" w:name="_Toc134018392"/>
+      <w:bookmarkStart w:id="6" w:name="_Toc134018392"/>
       <w:r>
         <w:t>Spécifications techniques</w:t>
       </w:r>
-      <w:bookmarkEnd w:id="7"/>
+      <w:bookmarkEnd w:id="6"/>
     </w:p>
     <w:p>
       <w:pPr>
@@ -5329,31 +5332,13 @@
         <w:t xml:space="preserve"> </w:t>
       </w:r>
       <w:r>
-        <w:t xml:space="preserve">et en </w:t>
-      </w:r>
-      <w:r>
-        <w:t>employant le</w:t>
-      </w:r>
-      <w:r>
-        <w:t xml:space="preserve"> cadriciel (</w:t>
-      </w:r>
-      <w:r>
-        <w:t>Framework</w:t>
-      </w:r>
-      <w:r>
-        <w:t xml:space="preserve">) .Net </w:t>
+        <w:t xml:space="preserve">et en employant le cadriciel (Framework) .Net </w:t>
       </w:r>
       <w:r>
         <w:t>6</w:t>
       </w:r>
       <w:r>
-        <w:t xml:space="preserve">.0. </w:t>
-      </w:r>
-      <w:r>
-        <w:t>Les interfaces</w:t>
-      </w:r>
-      <w:r>
-        <w:t xml:space="preserve"> seront réalisées en XAML</w:t>
+        <w:t>.0. Les interfaces seront réalisées en XAML</w:t>
       </w:r>
       <w:r>
         <w:t xml:space="preserve"> et les requêtes à la base de données en SQL.</w:t>
@@ -5374,16 +5359,34 @@
     </w:p>
     <w:p>
       <w:pPr>
+        <w:rPr>
+          <w:caps/>
+          <w:color w:val="FFFFFF" w:themeColor="background1"/>
+          <w:spacing w:val="15"/>
+          <w:sz w:val="22"/>
+          <w:szCs w:val="22"/>
+        </w:rPr>
+      </w:pPr>
+      <w:bookmarkStart w:id="7" w:name="_Toc134018393"/>
+      <w:r>
+        <w:br w:type="page"/>
+      </w:r>
+    </w:p>
+    <w:p>
+      <w:pPr>
         <w:pStyle w:val="Titre1"/>
       </w:pPr>
-      <w:bookmarkStart w:id="8" w:name="_Toc134018393"/>
       <w:r>
+        <w:lastRenderedPageBreak/>
         <w:t>Déroulement du projet</w:t>
       </w:r>
-      <w:bookmarkEnd w:id="8"/>
+      <w:bookmarkEnd w:id="7"/>
     </w:p>
     <w:p>
       <w:r>
+        <w:rPr>
+          <w:noProof/>
+        </w:rPr>
         <w:drawing>
           <wp:inline distT="0" distB="0" distL="0" distR="0" wp14:anchorId="289D6AEE" wp14:editId="03CBC549">
             <wp:extent cx="5022850" cy="5647799"/>
@@ -5712,7 +5715,6 @@
                             <w:dataBinding w:prefixMappings="xmlns:ns0='http://purl.org/dc/elements/1.1/' xmlns:ns1='http://schemas.openxmlformats.org/package/2006/metadata/core-properties' " w:xpath="/ns1:coreProperties[1]/ns0:title[1]" w:storeItemID="{6C3C8BC8-F283-45AE-878A-BAB7291924A1}"/>
                             <w:text/>
                           </w:sdtPr>
-                          <w:sdtEndPr/>
                           <w:sdtContent>
                             <w:p>
                               <w:pPr>
@@ -5770,7 +5772,6 @@
                       <w:dataBinding w:prefixMappings="xmlns:ns0='http://purl.org/dc/elements/1.1/' xmlns:ns1='http://schemas.openxmlformats.org/package/2006/metadata/core-properties' " w:xpath="/ns1:coreProperties[1]/ns0:title[1]" w:storeItemID="{6C3C8BC8-F283-45AE-878A-BAB7291924A1}"/>
                       <w:text/>
                     </w:sdtPr>
-                    <w:sdtEndPr/>
                     <w:sdtContent>
                       <w:p>
                         <w:pPr>

</xml_diff>